<commit_message>
variables and data types
</commit_message>
<xml_diff>
--- a/frontend.docx
+++ b/frontend.docx
@@ -244,15 +244,7 @@
         <w:jc w:val="both"/>
       </w:pPr>
       <w:r>
-        <w:t xml:space="preserve">Boiler plate code – common code for almost any page. Can be obtained </w:t>
-      </w:r>
-      <w:proofErr w:type="gramStart"/>
-      <w:r>
-        <w:t>by !</w:t>
-      </w:r>
-      <w:proofErr w:type="gramEnd"/>
-      <w:r>
-        <w:t xml:space="preserve"> + enter key. This is called emmet abbreviation, a tool kit to get the boiler plate code without typing everything.</w:t>
+        <w:t>Boiler plate code – common code for almost any page. Can be obtained by ! + enter key. This is called emmet abbreviation, a tool kit to get the boiler plate code without typing everything.</w:t>
       </w:r>
     </w:p>
     <w:p>
@@ -271,15 +263,7 @@
         <w:jc w:val="both"/>
       </w:pPr>
       <w:r>
-        <w:t>&lt;html lang="</w:t>
-      </w:r>
-      <w:proofErr w:type="spellStart"/>
-      <w:r>
-        <w:t>en</w:t>
-      </w:r>
-      <w:proofErr w:type="spellEnd"/>
-      <w:r>
-        <w:t>"&gt;</w:t>
+        <w:t>&lt;html lang="en"&gt;</w:t>
       </w:r>
       <w:r>
         <w:t xml:space="preserve"> html tag, root of a html doc, the biggest element of a webpage containing many other elements</w:t>
@@ -331,18 +315,10 @@
         <w:jc w:val="both"/>
       </w:pPr>
       <w:r>
-        <w:t>&lt;/head</w:t>
-      </w:r>
-      <w:proofErr w:type="gramStart"/>
-      <w:r>
-        <w:t>&gt;</w:t>
-      </w:r>
-      <w:r>
-        <w:t xml:space="preserve">  contains</w:t>
-      </w:r>
-      <w:proofErr w:type="gramEnd"/>
-      <w:r>
-        <w:t xml:space="preserve"> the data that the browser renders</w:t>
+        <w:t>&lt;/head&gt;</w:t>
+      </w:r>
+      <w:r>
+        <w:t xml:space="preserve">  contains the data that the browser renders</w:t>
       </w:r>
     </w:p>
     <w:p>
@@ -383,15 +359,7 @@
         <w:jc w:val="both"/>
       </w:pPr>
       <w:r>
-        <w:t xml:space="preserve">Comments: </w:t>
-      </w:r>
-      <w:proofErr w:type="gramStart"/>
-      <w:r>
-        <w:t>&lt;!—</w:t>
-      </w:r>
-      <w:proofErr w:type="gramEnd"/>
-      <w:r>
-        <w:t>single line comment--&gt;</w:t>
+        <w:t>Comments: &lt;!—single line comment--&gt;</w:t>
       </w:r>
     </w:p>
     <w:p>
@@ -439,23 +407,7 @@
         <w:jc w:val="both"/>
       </w:pPr>
       <w:r>
-        <w:t>&lt;</w:t>
-      </w:r>
-      <w:proofErr w:type="spellStart"/>
-      <w:r>
-        <w:t>elementNm</w:t>
-      </w:r>
-      <w:proofErr w:type="spellEnd"/>
-      <w:r>
-        <w:t>&gt;&lt;/</w:t>
-      </w:r>
-      <w:proofErr w:type="spellStart"/>
-      <w:r>
-        <w:t>elementNm</w:t>
-      </w:r>
-      <w:proofErr w:type="spellEnd"/>
-      <w:r>
-        <w:t>&gt;</w:t>
+        <w:t>&lt;elementNm&gt;&lt;/elementNm&gt;</w:t>
       </w:r>
     </w:p>
     <w:p>
@@ -464,14 +416,12 @@
         <w:ind w:left="1080"/>
         <w:jc w:val="both"/>
       </w:pPr>
-      <w:proofErr w:type="spellStart"/>
       <w:r>
         <w:t>E</w:t>
       </w:r>
       <w:r>
         <w:t>g</w:t>
       </w:r>
-      <w:proofErr w:type="spellEnd"/>
       <w:r>
         <w:t>: &lt;p&gt;&lt;/p&gt;, &lt;div&gt;&lt;/div&gt;</w:t>
       </w:r>
@@ -505,13 +455,8 @@
         <w:ind w:left="1080"/>
         <w:jc w:val="both"/>
       </w:pPr>
-      <w:proofErr w:type="spellStart"/>
-      <w:r>
-        <w:t>Eg</w:t>
-      </w:r>
-      <w:proofErr w:type="spellEnd"/>
-      <w:r>
-        <w:t>: &lt;input/&gt;</w:t>
+      <w:r>
+        <w:t>Eg: &lt;input/&gt;</w:t>
       </w:r>
     </w:p>
     <w:p>
@@ -528,23 +473,7 @@
       </w:pPr>
       <w:r>
         <w:tab/>
-        <w:t>&lt;</w:t>
-      </w:r>
-      <w:proofErr w:type="spellStart"/>
-      <w:r>
-        <w:t>elementNm</w:t>
-      </w:r>
-      <w:proofErr w:type="spellEnd"/>
-      <w:r>
-        <w:t xml:space="preserve"> </w:t>
-      </w:r>
-      <w:proofErr w:type="spellStart"/>
-      <w:r>
-        <w:t>attributeName</w:t>
-      </w:r>
-      <w:proofErr w:type="spellEnd"/>
-      <w:r>
-        <w:t>= “attribute” /&gt;</w:t>
+        <w:t>&lt;elementNm attributeName= “attribute” /&gt;</w:t>
       </w:r>
     </w:p>
     <w:p>
@@ -553,31 +482,7 @@
       </w:pPr>
       <w:r>
         <w:tab/>
-        <w:t>&lt;</w:t>
-      </w:r>
-      <w:proofErr w:type="spellStart"/>
-      <w:r>
-        <w:t>elementNm</w:t>
-      </w:r>
-      <w:proofErr w:type="spellEnd"/>
-      <w:r>
-        <w:t xml:space="preserve"> </w:t>
-      </w:r>
-      <w:proofErr w:type="spellStart"/>
-      <w:r>
-        <w:t>attributeName</w:t>
-      </w:r>
-      <w:proofErr w:type="spellEnd"/>
-      <w:r>
-        <w:t>= “attribute” &gt;&lt;</w:t>
-      </w:r>
-      <w:proofErr w:type="spellStart"/>
-      <w:r>
-        <w:t>elementNm</w:t>
-      </w:r>
-      <w:proofErr w:type="spellEnd"/>
-      <w:r>
-        <w:t>/&gt;</w:t>
+        <w:t>&lt;elementNm attributeName= “attribute” &gt;&lt;elementNm/&gt;</w:t>
       </w:r>
     </w:p>
     <w:p>
@@ -609,15 +514,7 @@
         <w:t xml:space="preserve"> bold chars, </w:t>
       </w:r>
       <w:r>
-        <w:t>&lt;</w:t>
-      </w:r>
-      <w:proofErr w:type="spellStart"/>
-      <w:r>
-        <w:t>br</w:t>
-      </w:r>
-      <w:proofErr w:type="spellEnd"/>
-      <w:r>
-        <w:t>/&gt;</w:t>
+        <w:t>&lt;br/&gt;</w:t>
       </w:r>
       <w:r>
         <w:t xml:space="preserve"> break the lines, &lt;u&gt; underline</w:t>
@@ -642,23 +539,7 @@
         <w:t>lists</w:t>
       </w:r>
       <w:r>
-        <w:t xml:space="preserve"> – ordered lists &lt;</w:t>
-      </w:r>
-      <w:proofErr w:type="spellStart"/>
-      <w:r>
-        <w:t>ol</w:t>
-      </w:r>
-      <w:proofErr w:type="spellEnd"/>
-      <w:r>
-        <w:t>&gt;, unordered lists &lt;</w:t>
-      </w:r>
-      <w:proofErr w:type="spellStart"/>
-      <w:r>
-        <w:t>ul</w:t>
-      </w:r>
-      <w:proofErr w:type="spellEnd"/>
-      <w:r>
-        <w:t>&gt;, list items &lt;li&gt;, definition list of items &lt;dl&gt;, def term &lt;d</w:t>
+        <w:t xml:space="preserve"> – ordered lists &lt;ol&gt;, unordered lists &lt;ul&gt;, list items &lt;li&gt;, definition list of items &lt;dl&gt;, def term &lt;d</w:t>
       </w:r>
       <w:r>
         <w:t>t</w:t>
@@ -675,15 +556,7 @@
         <w:t>tables</w:t>
       </w:r>
       <w:r>
-        <w:t xml:space="preserve"> - &lt;table&gt;, table row &lt;tr&gt;, table head &lt;</w:t>
-      </w:r>
-      <w:proofErr w:type="spellStart"/>
-      <w:r>
-        <w:t>th</w:t>
-      </w:r>
-      <w:proofErr w:type="spellEnd"/>
-      <w:r>
-        <w:t>&gt;, table data &lt;td&gt;, &lt;caption&gt; to mention heading of the table, table has rows and rows has columns.</w:t>
+        <w:t xml:space="preserve"> - &lt;table&gt;, table row &lt;tr&gt;, table head &lt;th&gt;, table data &lt;td&gt;, &lt;caption&gt; to mention heading of the table, table has rows and rows has columns.</w:t>
       </w:r>
       <w:r>
         <w:t xml:space="preserve">  </w:t>
@@ -856,15 +729,7 @@
         <w:jc w:val="both"/>
       </w:pPr>
       <w:r>
-        <w:t xml:space="preserve">Inline – used to style a </w:t>
-      </w:r>
-      <w:proofErr w:type="spellStart"/>
-      <w:r>
-        <w:t>sp</w:t>
-      </w:r>
-      <w:proofErr w:type="spellEnd"/>
-      <w:r>
-        <w:t xml:space="preserve"> element</w:t>
+        <w:t>Inline – used to style a sp element</w:t>
       </w:r>
     </w:p>
     <w:p>
@@ -896,47 +761,15 @@
         <w:jc w:val="both"/>
       </w:pPr>
       <w:r>
-        <w:t xml:space="preserve">class (.) – selects html </w:t>
-      </w:r>
-      <w:proofErr w:type="spellStart"/>
-      <w:r>
-        <w:t>ele</w:t>
-      </w:r>
-      <w:proofErr w:type="spellEnd"/>
-      <w:r>
-        <w:t xml:space="preserve"> with </w:t>
-      </w:r>
-      <w:proofErr w:type="spellStart"/>
-      <w:r>
-        <w:t>sp</w:t>
-      </w:r>
-      <w:proofErr w:type="spellEnd"/>
-      <w:r>
-        <w:t xml:space="preserve"> class attribute</w:t>
-      </w:r>
-    </w:p>
-    <w:p>
-      <w:pPr>
-        <w:jc w:val="both"/>
-      </w:pPr>
-      <w:r>
-        <w:t xml:space="preserve">id (#) – selects html </w:t>
-      </w:r>
-      <w:proofErr w:type="spellStart"/>
-      <w:r>
-        <w:t>ele</w:t>
-      </w:r>
-      <w:proofErr w:type="spellEnd"/>
-      <w:r>
-        <w:t xml:space="preserve"> with </w:t>
-      </w:r>
-      <w:proofErr w:type="spellStart"/>
-      <w:r>
-        <w:t>sp</w:t>
-      </w:r>
-      <w:proofErr w:type="spellEnd"/>
-      <w:r>
-        <w:t xml:space="preserve"> id attribute</w:t>
+        <w:t>class (.) – selects html ele with sp class attribute</w:t>
+      </w:r>
+    </w:p>
+    <w:p>
+      <w:pPr>
+        <w:jc w:val="both"/>
+      </w:pPr>
+      <w:r>
+        <w:t>id (#) – selects html ele with sp id attribute</w:t>
       </w:r>
     </w:p>
     <w:p>
@@ -959,84 +792,36 @@
       <w:pPr>
         <w:jc w:val="both"/>
       </w:pPr>
-      <w:proofErr w:type="spellStart"/>
-      <w:r>
-        <w:t>Color</w:t>
-      </w:r>
-      <w:proofErr w:type="spellEnd"/>
-      <w:r>
-        <w:t xml:space="preserve"> systems:</w:t>
-      </w:r>
-    </w:p>
-    <w:p>
-      <w:pPr>
-        <w:jc w:val="both"/>
-      </w:pPr>
-      <w:proofErr w:type="spellStart"/>
-      <w:r>
-        <w:t>Rgb</w:t>
-      </w:r>
-      <w:proofErr w:type="spellEnd"/>
-      <w:r>
-        <w:t xml:space="preserve"> – red, green, blue, range: 0-255</w:t>
-      </w:r>
-    </w:p>
-    <w:p>
-      <w:pPr>
-        <w:jc w:val="both"/>
-      </w:pPr>
-      <w:proofErr w:type="spellStart"/>
-      <w:r>
-        <w:t>Color</w:t>
-      </w:r>
-      <w:proofErr w:type="spellEnd"/>
-      <w:r>
-        <w:t xml:space="preserve">: </w:t>
-      </w:r>
-      <w:proofErr w:type="spellStart"/>
-      <w:proofErr w:type="gramStart"/>
-      <w:r>
-        <w:t>rgb</w:t>
-      </w:r>
-      <w:proofErr w:type="spellEnd"/>
-      <w:r>
-        <w:t>(</w:t>
-      </w:r>
-      <w:proofErr w:type="gramEnd"/>
-      <w:r>
-        <w:t>0,255,0) – green</w:t>
+      <w:r>
+        <w:t>Color systems:</w:t>
+      </w:r>
+    </w:p>
+    <w:p>
+      <w:pPr>
+        <w:jc w:val="both"/>
+      </w:pPr>
+      <w:r>
+        <w:t>Rgb – red, green, blue, range: 0-255</w:t>
+      </w:r>
+    </w:p>
+    <w:p>
+      <w:pPr>
+        <w:jc w:val="both"/>
+      </w:pPr>
+      <w:r>
+        <w:t>Color: rgb(0,255,0) – green</w:t>
       </w:r>
       <w:r>
         <w:t xml:space="preserve">, </w:t>
       </w:r>
-      <w:proofErr w:type="spellStart"/>
-      <w:proofErr w:type="gramStart"/>
-      <w:r>
-        <w:t>Rgb</w:t>
-      </w:r>
-      <w:proofErr w:type="spellEnd"/>
-      <w:r>
-        <w:t>(</w:t>
-      </w:r>
-      <w:proofErr w:type="gramEnd"/>
-      <w:r>
-        <w:t>255,0,0)- red</w:t>
+      <w:r>
+        <w:t>Rgb(255,0,0)- red</w:t>
       </w:r>
       <w:r>
         <w:t xml:space="preserve">, </w:t>
       </w:r>
-      <w:proofErr w:type="spellStart"/>
-      <w:proofErr w:type="gramStart"/>
-      <w:r>
-        <w:t>Rgb</w:t>
-      </w:r>
-      <w:proofErr w:type="spellEnd"/>
-      <w:r>
-        <w:t>(</w:t>
-      </w:r>
-      <w:proofErr w:type="gramEnd"/>
-      <w:r>
-        <w:t>0,0,255)- blue</w:t>
+      <w:r>
+        <w:t>Rgb(0,0,255)- blue</w:t>
       </w:r>
     </w:p>
     <w:p>
@@ -1045,19 +830,7 @@
       </w:pPr>
       <w:r>
         <w:tab/>
-      </w:r>
-      <w:proofErr w:type="spellStart"/>
-      <w:proofErr w:type="gramStart"/>
-      <w:r>
-        <w:t>Rgb</w:t>
-      </w:r>
-      <w:proofErr w:type="spellEnd"/>
-      <w:r>
-        <w:t>(</w:t>
-      </w:r>
-      <w:proofErr w:type="gramEnd"/>
-      <w:r>
-        <w:t>255,255,0)- yellow</w:t>
+        <w:t>Rgb(255,255,0)- yellow</w:t>
       </w:r>
     </w:p>
     <w:p>
@@ -1079,39 +852,8 @@
         <w:jc w:val="both"/>
       </w:pPr>
       <w:r>
-        <w:t xml:space="preserve">contains 0-9 (decimal </w:t>
-      </w:r>
-      <w:proofErr w:type="spellStart"/>
-      <w:r>
-        <w:t>num</w:t>
-      </w:r>
-      <w:proofErr w:type="spellEnd"/>
-      <w:r>
-        <w:t xml:space="preserve">) + </w:t>
-      </w:r>
-      <w:proofErr w:type="spellStart"/>
-      <w:proofErr w:type="gramStart"/>
-      <w:r>
-        <w:t>a,b</w:t>
-      </w:r>
-      <w:proofErr w:type="gramEnd"/>
-      <w:r>
-        <w:t>,</w:t>
-      </w:r>
-      <w:proofErr w:type="gramStart"/>
-      <w:r>
-        <w:t>c,d</w:t>
-      </w:r>
-      <w:proofErr w:type="gramEnd"/>
-      <w:r>
-        <w:t>,</w:t>
-      </w:r>
-      <w:proofErr w:type="gramStart"/>
-      <w:r>
-        <w:t>e,f</w:t>
-      </w:r>
-      <w:proofErr w:type="spellEnd"/>
-      <w:proofErr w:type="gramEnd"/>
+        <w:t>contains 0-9 (decimal num) + a,b,c,d,e,f</w:t>
+      </w:r>
       <w:r>
         <w:t xml:space="preserve"> (6 alphabets)</w:t>
       </w:r>
@@ -1120,13 +862,8 @@
       <w:pPr>
         <w:jc w:val="both"/>
       </w:pPr>
-      <w:proofErr w:type="spellStart"/>
-      <w:r>
-        <w:t>color</w:t>
-      </w:r>
-      <w:proofErr w:type="spellEnd"/>
-      <w:r>
-        <w:t>: #ff0000 – red, #00ff00 – green, #0000ff- blue</w:t>
+      <w:r>
+        <w:t>color: #ff0000 – red, #00ff00 – green, #0000ff- blue</w:t>
       </w:r>
     </w:p>
     <w:p>
@@ -1164,44 +901,15 @@
         <w:jc w:val="both"/>
       </w:pPr>
       <w:r>
-        <w:t xml:space="preserve">font-family: arial, </w:t>
-      </w:r>
-      <w:proofErr w:type="spellStart"/>
-      <w:r>
-        <w:t>roboto</w:t>
-      </w:r>
-      <w:proofErr w:type="spellEnd"/>
-      <w:r>
-        <w:t xml:space="preserve">, </w:t>
-      </w:r>
-      <w:proofErr w:type="spellStart"/>
-      <w:r>
-        <w:t>geneva</w:t>
-      </w:r>
-      <w:proofErr w:type="spellEnd"/>
-    </w:p>
-    <w:p>
-      <w:pPr>
-        <w:jc w:val="both"/>
-      </w:pPr>
-      <w:r>
-        <w:t xml:space="preserve">-if arial is not supported </w:t>
-      </w:r>
-      <w:proofErr w:type="spellStart"/>
-      <w:r>
-        <w:t>roboto</w:t>
-      </w:r>
-      <w:proofErr w:type="spellEnd"/>
-      <w:r>
-        <w:t xml:space="preserve"> will be applied, if </w:t>
-      </w:r>
-      <w:proofErr w:type="spellStart"/>
-      <w:r>
-        <w:t>roboto</w:t>
-      </w:r>
-      <w:proofErr w:type="spellEnd"/>
-      <w:r>
-        <w:t xml:space="preserve"> is not supported Geneva will be applied. This is called fall back mechanism</w:t>
+        <w:t>font-family: arial, roboto, geneva</w:t>
+      </w:r>
+    </w:p>
+    <w:p>
+      <w:pPr>
+        <w:jc w:val="both"/>
+      </w:pPr>
+      <w:r>
+        <w:t>-if arial is not supported roboto will be applied, if roboto is not supported Geneva will be applied. This is called fall back mechanism</w:t>
       </w:r>
     </w:p>
     <w:p>
@@ -1319,65 +1027,16 @@
       <w:pPr>
         <w:jc w:val="both"/>
       </w:pPr>
-      <w:proofErr w:type="spellStart"/>
-      <w:proofErr w:type="gramStart"/>
-      <w:r>
-        <w:t>rgba</w:t>
-      </w:r>
-      <w:proofErr w:type="spellEnd"/>
-      <w:r>
-        <w:t>(</w:t>
-      </w:r>
-      <w:proofErr w:type="gramEnd"/>
-      <w:r>
-        <w:t>212,54,541,0.5), opacity – 0 =&gt; invisible, a =&gt; 1 completely visible, a=&gt;0.1-0.9 – visible with diff opacity levels</w:t>
-      </w:r>
-    </w:p>
-    <w:p>
-      <w:pPr>
-        <w:jc w:val="both"/>
-      </w:pPr>
-      <w:r>
-        <w:t xml:space="preserve">units in </w:t>
-      </w:r>
-      <w:proofErr w:type="spellStart"/>
-      <w:r>
-        <w:t>css</w:t>
-      </w:r>
-      <w:proofErr w:type="spellEnd"/>
-      <w:r>
-        <w:t xml:space="preserve">: </w:t>
-      </w:r>
-      <w:proofErr w:type="gramStart"/>
-      <w:r>
-        <w:t>absolute(</w:t>
-      </w:r>
-      <w:proofErr w:type="spellStart"/>
-      <w:proofErr w:type="gramEnd"/>
-      <w:r>
-        <w:t>px</w:t>
-      </w:r>
-      <w:proofErr w:type="spellEnd"/>
-      <w:r>
-        <w:t xml:space="preserve">, </w:t>
-      </w:r>
-      <w:proofErr w:type="spellStart"/>
-      <w:proofErr w:type="gramStart"/>
-      <w:r>
-        <w:t>cm,inches</w:t>
-      </w:r>
-      <w:proofErr w:type="spellEnd"/>
-      <w:proofErr w:type="gramEnd"/>
-      <w:r>
-        <w:t xml:space="preserve">), relative units (%, </w:t>
-      </w:r>
-      <w:proofErr w:type="spellStart"/>
-      <w:r>
-        <w:t>em</w:t>
-      </w:r>
-      <w:proofErr w:type="spellEnd"/>
-      <w:r>
-        <w:t>, rem)</w:t>
+      <w:r>
+        <w:t>rgba(212,54,541,0.5), opacity – 0 =&gt; invisible, a =&gt; 1 completely visible, a=&gt;0.1-0.9 – visible with diff opacity levels</w:t>
+      </w:r>
+    </w:p>
+    <w:p>
+      <w:pPr>
+        <w:jc w:val="both"/>
+      </w:pPr>
+      <w:r>
+        <w:t>units in css: absolute(px, cm,inches), relative units (%, em, rem)</w:t>
       </w:r>
     </w:p>
     <w:p>
@@ -1393,15 +1052,7 @@
         <w:jc w:val="both"/>
       </w:pPr>
       <w:r>
-        <w:t xml:space="preserve">Em – font size of the element relative to the font size of the parent element or if </w:t>
-      </w:r>
-      <w:proofErr w:type="spellStart"/>
-      <w:r>
-        <w:t>em</w:t>
-      </w:r>
-      <w:proofErr w:type="spellEnd"/>
-      <w:r>
-        <w:t xml:space="preserve"> is used for width, it will be in comparative to the font size of the element.</w:t>
+        <w:t>Em – font size of the element relative to the font size of the parent element or if em is used for width, it will be in comparative to the font size of the element.</w:t>
       </w:r>
     </w:p>
     <w:p>
@@ -1410,23 +1061,7 @@
       </w:pPr>
       <w:r>
         <w:tab/>
-        <w:t xml:space="preserve">Par </w:t>
-      </w:r>
-      <w:proofErr w:type="spellStart"/>
-      <w:r>
-        <w:t>ele</w:t>
-      </w:r>
-      <w:proofErr w:type="spellEnd"/>
-      <w:r>
-        <w:t xml:space="preserve"> font size: 10px -&gt; </w:t>
-      </w:r>
-      <w:proofErr w:type="spellStart"/>
-      <w:r>
-        <w:t>elemenet</w:t>
-      </w:r>
-      <w:proofErr w:type="spellEnd"/>
-      <w:r>
-        <w:t xml:space="preserve"> font size: 2em =&gt; </w:t>
+        <w:t xml:space="preserve">Par ele font size: 10px -&gt; elemenet font size: 2em =&gt; </w:t>
       </w:r>
       <w:r>
         <w:t>1</w:t>
@@ -1452,15 +1087,7 @@
         <w:t xml:space="preserve"> </w:t>
       </w:r>
       <w:r>
-        <w:t xml:space="preserve">root </w:t>
-      </w:r>
-      <w:proofErr w:type="spellStart"/>
-      <w:r>
-        <w:t>em</w:t>
-      </w:r>
-      <w:proofErr w:type="spellEnd"/>
-      <w:r>
-        <w:t xml:space="preserve"> – font size of the root element</w:t>
+        <w:t>root em – font size of the root element</w:t>
       </w:r>
     </w:p>
     <w:p>
@@ -1469,62 +1096,31 @@
       </w:pPr>
       <w:r>
         <w:tab/>
-        <w:t xml:space="preserve">Font size of root </w:t>
-      </w:r>
-      <w:proofErr w:type="spellStart"/>
-      <w:r>
-        <w:t>ele</w:t>
-      </w:r>
-      <w:proofErr w:type="spellEnd"/>
-      <w:r>
-        <w:t xml:space="preserve">- 12px, width of inner </w:t>
-      </w:r>
-      <w:proofErr w:type="spellStart"/>
-      <w:r>
-        <w:t>ele</w:t>
-      </w:r>
-      <w:proofErr w:type="spellEnd"/>
-      <w:r>
-        <w:t xml:space="preserve"> – 5rem =&gt; 5*12 = &gt; 60px</w:t>
-      </w:r>
-    </w:p>
-    <w:p>
-      <w:pPr>
-        <w:jc w:val="both"/>
-      </w:pPr>
-      <w:proofErr w:type="spellStart"/>
-      <w:r>
-        <w:t>Vh</w:t>
-      </w:r>
-      <w:proofErr w:type="spellEnd"/>
-      <w:r>
-        <w:t>- relative to 1% viewport(browser) height</w:t>
-      </w:r>
-    </w:p>
-    <w:p>
-      <w:pPr>
-        <w:jc w:val="both"/>
-      </w:pPr>
-      <w:proofErr w:type="spellStart"/>
-      <w:r>
-        <w:t>Vw</w:t>
-      </w:r>
-      <w:proofErr w:type="spellEnd"/>
-      <w:r>
-        <w:t xml:space="preserve"> – relative to 1% viewport (browser) width</w:t>
-      </w:r>
-    </w:p>
-    <w:p>
-      <w:pPr>
-        <w:jc w:val="both"/>
-      </w:pPr>
-      <w:proofErr w:type="gramStart"/>
-      <w:r>
-        <w:t>Positions:–</w:t>
-      </w:r>
-      <w:proofErr w:type="gramEnd"/>
-      <w:r>
-        <w:t xml:space="preserve"> how an element is positioned in a document – static (default) / relative/ absolute/ fixed</w:t>
+        <w:t>Font size of root ele- 12px, width of inner ele – 5rem =&gt; 5*12 = &gt; 60px</w:t>
+      </w:r>
+    </w:p>
+    <w:p>
+      <w:pPr>
+        <w:jc w:val="both"/>
+      </w:pPr>
+      <w:r>
+        <w:t>Vh- relative to 1% viewport(browser) height</w:t>
+      </w:r>
+    </w:p>
+    <w:p>
+      <w:pPr>
+        <w:jc w:val="both"/>
+      </w:pPr>
+      <w:r>
+        <w:t>Vw – relative to 1% viewport (browser) width</w:t>
+      </w:r>
+    </w:p>
+    <w:p>
+      <w:pPr>
+        <w:jc w:val="both"/>
+      </w:pPr>
+      <w:r>
+        <w:t>Positions:– how an element is positioned in a document – static (default) / relative/ absolute/ fixed</w:t>
       </w:r>
     </w:p>
     <w:p>
@@ -1540,15 +1136,7 @@
         <w:jc w:val="both"/>
       </w:pPr>
       <w:r>
-        <w:t xml:space="preserve">Relative – </w:t>
-      </w:r>
-      <w:proofErr w:type="spellStart"/>
-      <w:r>
-        <w:t>ele</w:t>
-      </w:r>
-      <w:proofErr w:type="spellEnd"/>
-      <w:r>
-        <w:t xml:space="preserve"> is relative to itself (the above properties will work)</w:t>
+        <w:t>Relative – ele is relative to itself (the above properties will work)</w:t>
       </w:r>
     </w:p>
     <w:p>
@@ -1618,23 +1206,7 @@
         <w:jc w:val="both"/>
       </w:pPr>
       <w:r>
-        <w:t>+</w:t>
-      </w:r>
-      <w:proofErr w:type="spellStart"/>
-      <w:r>
-        <w:t>ve</w:t>
-      </w:r>
-      <w:proofErr w:type="spellEnd"/>
-      <w:r>
-        <w:t xml:space="preserve"> values come on to the surface and -</w:t>
-      </w:r>
-      <w:proofErr w:type="spellStart"/>
-      <w:r>
-        <w:t>ve</w:t>
-      </w:r>
-      <w:proofErr w:type="spellEnd"/>
-      <w:r>
-        <w:t xml:space="preserve"> values go underneath the other elements with higher z-index values</w:t>
+        <w:t>+ve values come on to the surface and -ve values go underneath the other elements with higher z-index values</w:t>
       </w:r>
     </w:p>
     <w:p>
@@ -1656,15 +1228,7 @@
         <w:jc w:val="both"/>
       </w:pPr>
       <w:r>
-        <w:t xml:space="preserve">Background-image – setting </w:t>
-      </w:r>
-      <w:proofErr w:type="spellStart"/>
-      <w:r>
-        <w:t>img</w:t>
-      </w:r>
-      <w:proofErr w:type="spellEnd"/>
-      <w:r>
-        <w:t xml:space="preserve"> as bg.</w:t>
+        <w:t>Background-image – setting img as bg.</w:t>
       </w:r>
     </w:p>
     <w:p>
@@ -1815,15 +1379,7 @@
       </w:pPr>
       <w:r>
         <w:tab/>
-        <w:t xml:space="preserve">Adjusts the items along the cross axis, </w:t>
-      </w:r>
-      <w:proofErr w:type="spellStart"/>
-      <w:r>
-        <w:t>center</w:t>
-      </w:r>
-      <w:proofErr w:type="spellEnd"/>
-      <w:r>
-        <w:t>/flex-start/flex-end</w:t>
+        <w:t>Adjusts the items along the cross axis, center/flex-start/flex-end</w:t>
       </w:r>
     </w:p>
     <w:p>
@@ -1839,15 +1395,7 @@
         <w:jc w:val="both"/>
       </w:pPr>
       <w:r>
-        <w:t xml:space="preserve">Flex-wrap – </w:t>
-      </w:r>
-      <w:proofErr w:type="spellStart"/>
-      <w:r>
-        <w:t>nowrap</w:t>
-      </w:r>
-      <w:proofErr w:type="spellEnd"/>
-      <w:r>
-        <w:t>/ wrap/ wrap-reverse</w:t>
+        <w:t>Flex-wrap – nowrap/ wrap/ wrap-reverse</w:t>
       </w:r>
     </w:p>
     <w:p>
@@ -1912,13 +1460,8 @@
         <w:t xml:space="preserve">: </w:t>
       </w:r>
       <w:r>
-        <w:t>__</w:t>
-      </w:r>
-      <w:proofErr w:type="spellStart"/>
-      <w:r>
-        <w:t>px</w:t>
-      </w:r>
-      <w:proofErr w:type="spellEnd"/>
+        <w:t>__px</w:t>
+      </w:r>
       <w:r>
         <w:t>) {</w:t>
       </w:r>
@@ -2003,26 +1546,16 @@
         <w:jc w:val="both"/>
       </w:pPr>
       <w:r>
-        <w:t xml:space="preserve">Transition-timing-function: ease-in/ease-out/ linear/ </w:t>
-      </w:r>
-      <w:proofErr w:type="gramStart"/>
-      <w:r>
-        <w:t>steps..</w:t>
-      </w:r>
-      <w:proofErr w:type="gramEnd"/>
-    </w:p>
-    <w:p>
-      <w:pPr>
-        <w:jc w:val="both"/>
-      </w:pPr>
-      <w:r>
-        <w:t>Transition-delay: 2s/4</w:t>
-      </w:r>
-      <w:proofErr w:type="gramStart"/>
-      <w:r>
-        <w:t>ms..</w:t>
-      </w:r>
-      <w:proofErr w:type="gramEnd"/>
+        <w:t>Transition-timing-function: ease-in/ease-out/ linear/ steps..</w:t>
+      </w:r>
+    </w:p>
+    <w:p>
+      <w:pPr>
+        <w:jc w:val="both"/>
+      </w:pPr>
+      <w:r>
+        <w:t>Transition-delay: 2s/4ms..</w:t>
+      </w:r>
     </w:p>
     <w:p>
       <w:pPr>
@@ -2053,26 +1586,10 @@
         <w:jc w:val="both"/>
       </w:pPr>
       <w:r>
-        <w:t>Transform: rotate(</w:t>
-      </w:r>
-      <w:proofErr w:type="spellStart"/>
-      <w:r>
-        <w:t>xdeg</w:t>
-      </w:r>
-      <w:proofErr w:type="spellEnd"/>
-      <w:r>
-        <w:t>)</w:t>
-      </w:r>
-      <w:r>
-        <w:t xml:space="preserve"> rotate/</w:t>
-      </w:r>
-      <w:proofErr w:type="spellStart"/>
-      <w:r>
-        <w:t>rotateX</w:t>
-      </w:r>
-      <w:proofErr w:type="spellEnd"/>
-      <w:r>
-        <w:t>/Y/Z</w:t>
+        <w:t>Transform: rotate(xdeg)</w:t>
+      </w:r>
+      <w:r>
+        <w:t xml:space="preserve"> rotate/rotateX/Y/Z</w:t>
       </w:r>
     </w:p>
     <w:p>
@@ -2087,17 +1604,7 @@
         <w:t>Scale</w:t>
       </w:r>
       <w:r>
-        <w:t>(</w:t>
-      </w:r>
-      <w:proofErr w:type="spellStart"/>
-      <w:proofErr w:type="gramStart"/>
-      <w:r>
-        <w:t>x,y</w:t>
-      </w:r>
-      <w:proofErr w:type="spellEnd"/>
-      <w:proofErr w:type="gramEnd"/>
-      <w:r>
-        <w:t>)</w:t>
+        <w:t>(x,y)</w:t>
       </w:r>
       <w:r>
         <w:t xml:space="preserve"> – change in size</w:t>
@@ -2115,17 +1622,7 @@
       </w:r>
       <w:r>
         <w:tab/>
-        <w:t>Translate(</w:t>
-      </w:r>
-      <w:proofErr w:type="spellStart"/>
-      <w:proofErr w:type="gramStart"/>
-      <w:r>
-        <w:t>x,y</w:t>
-      </w:r>
-      <w:proofErr w:type="spellEnd"/>
-      <w:proofErr w:type="gramEnd"/>
-      <w:r>
-        <w:t>)</w:t>
+        <w:t>Translate(x,y)</w:t>
       </w:r>
       <w:r>
         <w:t xml:space="preserve"> – move along axis in given dimensions</w:t>
@@ -2140,44 +1637,23 @@
       </w:r>
       <w:r>
         <w:tab/>
-        <w:t>Skew(</w:t>
-      </w:r>
-      <w:proofErr w:type="spellStart"/>
-      <w:r>
-        <w:t>xdeg</w:t>
-      </w:r>
-      <w:proofErr w:type="spellEnd"/>
-      <w:r>
-        <w:t>)</w:t>
-      </w:r>
-    </w:p>
-    <w:p>
-      <w:pPr>
-        <w:jc w:val="both"/>
-      </w:pPr>
-      <w:r>
-        <w:t xml:space="preserve">Animations: to animate </w:t>
-      </w:r>
-      <w:proofErr w:type="spellStart"/>
-      <w:r>
-        <w:t>css</w:t>
-      </w:r>
-      <w:proofErr w:type="spellEnd"/>
-    </w:p>
-    <w:p>
-      <w:pPr>
-        <w:jc w:val="both"/>
-      </w:pPr>
-      <w:r>
-        <w:t xml:space="preserve">@keyframe </w:t>
-      </w:r>
-      <w:proofErr w:type="spellStart"/>
-      <w:r>
-        <w:t>animeName</w:t>
-      </w:r>
-      <w:proofErr w:type="spellEnd"/>
-      <w:r>
-        <w:t xml:space="preserve"> {</w:t>
+        <w:t>Skew(xdeg)</w:t>
+      </w:r>
+    </w:p>
+    <w:p>
+      <w:pPr>
+        <w:jc w:val="both"/>
+      </w:pPr>
+      <w:r>
+        <w:t>Animations: to animate css</w:t>
+      </w:r>
+    </w:p>
+    <w:p>
+      <w:pPr>
+        <w:jc w:val="both"/>
+      </w:pPr>
+      <w:r>
+        <w:t>@keyframe animeName {</w:t>
       </w:r>
     </w:p>
     <w:p>
@@ -2224,15 +1700,7 @@
         <w:t>/iteration-count</w:t>
       </w:r>
       <w:r>
-        <w:t xml:space="preserve">/ </w:t>
-      </w:r>
-      <w:proofErr w:type="gramStart"/>
-      <w:r>
-        <w:t>direction(</w:t>
-      </w:r>
-      <w:proofErr w:type="gramEnd"/>
-      <w:r>
-        <w:t>normal/reverse/alternative/alternate-reverse</w:t>
+        <w:t>/ direction(normal/reverse/alternative/alternate-reverse</w:t>
       </w:r>
     </w:p>
     <w:p>
@@ -2259,6 +1727,373 @@
         </w:rPr>
         <w:t>JS</w:t>
       </w:r>
+    </w:p>
+    <w:p>
+      <w:pPr>
+        <w:jc w:val="both"/>
+      </w:pPr>
+      <w:r>
+        <w:t>A programming lang to give instructions to the computer.</w:t>
+      </w:r>
+      <w:r>
+        <w:t xml:space="preserve"> </w:t>
+      </w:r>
+    </w:p>
+    <w:p>
+      <w:pPr>
+        <w:jc w:val="both"/>
+      </w:pPr>
+      <w:r>
+        <w:t>The code is written in browser. (inspect -&gt; console) – a temporary way. Generally written in code editor(VS code)</w:t>
+      </w:r>
+    </w:p>
+    <w:p>
+      <w:pPr>
+        <w:jc w:val="both"/>
+      </w:pPr>
+      <w:r>
+        <w:t>Alert(“-----")</w:t>
+      </w:r>
+      <w:r>
+        <w:t>;</w:t>
+      </w:r>
+      <w:r>
+        <w:t xml:space="preserve"> -&gt; gives a popup msg on the console screen</w:t>
+      </w:r>
+    </w:p>
+    <w:p>
+      <w:pPr>
+        <w:jc w:val="both"/>
+      </w:pPr>
+      <w:r>
+        <w:t>Ctrl + l</w:t>
+      </w:r>
+      <w:r>
+        <w:t xml:space="preserve"> (windows) - &gt; to clear the console</w:t>
+      </w:r>
+    </w:p>
+    <w:p>
+      <w:pPr>
+        <w:jc w:val="both"/>
+      </w:pPr>
+      <w:r>
+        <w:t>Console.log(“---“)</w:t>
+      </w:r>
+      <w:r>
+        <w:t>;</w:t>
+      </w:r>
+      <w:r>
+        <w:t xml:space="preserve"> -&gt; to </w:t>
+      </w:r>
+      <w:r>
+        <w:t>log(print)</w:t>
+      </w:r>
+      <w:r>
+        <w:t xml:space="preserve"> the output</w:t>
+      </w:r>
+      <w:r>
+        <w:t xml:space="preserve"> on console</w:t>
+      </w:r>
+    </w:p>
+    <w:p>
+      <w:pPr>
+        <w:jc w:val="both"/>
+      </w:pPr>
+      <w:r>
+        <w:t xml:space="preserve">; -&gt; terminates the line </w:t>
+      </w:r>
+      <w:r>
+        <w:t>of code</w:t>
+      </w:r>
+    </w:p>
+    <w:p>
+      <w:pPr>
+        <w:jc w:val="both"/>
+      </w:pPr>
+      <w:r>
+        <w:t>Js is connected to browsers via html as &lt;script&gt; just after the &lt;/body&gt;</w:t>
+      </w:r>
+    </w:p>
+    <w:p>
+      <w:pPr>
+        <w:jc w:val="both"/>
+      </w:pPr>
+      <w:r>
+        <w:t>Run the html file and check in console in inspect.</w:t>
+      </w:r>
+    </w:p>
+    <w:p>
+      <w:pPr>
+        <w:jc w:val="both"/>
+      </w:pPr>
+      <w:r>
+        <w:lastRenderedPageBreak/>
+        <w:t>Variables: - Containers for data storage</w:t>
+      </w:r>
+    </w:p>
+    <w:p>
+      <w:pPr>
+        <w:jc w:val="both"/>
+      </w:pPr>
+      <w:r>
+        <w:t>It can  be changed. Ex: r = 10; r here is a variable and 10 is the data stored in the var</w:t>
+      </w:r>
+    </w:p>
+    <w:p>
+      <w:pPr>
+        <w:jc w:val="both"/>
+      </w:pPr>
+      <w:r>
+        <w:t>Text data is stored in either “” or ‘’ – they are referred as strings</w:t>
+      </w:r>
+    </w:p>
+    <w:p>
+      <w:pPr>
+        <w:jc w:val="both"/>
+      </w:pPr>
+      <w:r>
+        <w:t>“” / ‘’ is not used in console to print if it is a var</w:t>
+      </w:r>
+    </w:p>
+    <w:p>
+      <w:pPr>
+        <w:jc w:val="both"/>
+      </w:pPr>
+      <w:r>
+        <w:t xml:space="preserve">Js is a dynamically types lang – type of var need not be specified </w:t>
+      </w:r>
+      <w:r>
+        <w:sym w:font="Wingdings" w:char="F0E0"/>
+      </w:r>
+      <w:r>
+        <w:t xml:space="preserve"> js interpreter itself checks the type of a var during it is run time.</w:t>
+      </w:r>
+    </w:p>
+    <w:p>
+      <w:pPr>
+        <w:jc w:val="both"/>
+      </w:pPr>
+      <w:r>
+        <w:t>= -&gt; assigning operator</w:t>
+      </w:r>
+    </w:p>
+    <w:p>
+      <w:pPr>
+        <w:jc w:val="both"/>
+      </w:pPr>
+      <w:r>
+        <w:t>== -&gt; checking if the values are same</w:t>
+      </w:r>
+    </w:p>
+    <w:p>
+      <w:pPr>
+        <w:jc w:val="both"/>
+      </w:pPr>
+      <w:r>
+        <w:t>=== -&gt; checking if the values are same along with the data types</w:t>
+      </w:r>
+    </w:p>
+    <w:p>
+      <w:pPr>
+        <w:jc w:val="both"/>
+      </w:pPr>
+    </w:p>
+    <w:p>
+      <w:pPr>
+        <w:jc w:val="both"/>
+      </w:pPr>
+      <w:r>
+        <w:t>Var rules:</w:t>
+      </w:r>
+    </w:p>
+    <w:p>
+      <w:pPr>
+        <w:pStyle w:val="ListParagraph"/>
+        <w:numPr>
+          <w:ilvl w:val="0"/>
+          <w:numId w:val="4"/>
+        </w:numPr>
+        <w:jc w:val="both"/>
+      </w:pPr>
+      <w:r>
+        <w:t>Case sensitive</w:t>
+      </w:r>
+    </w:p>
+    <w:p>
+      <w:pPr>
+        <w:pStyle w:val="ListParagraph"/>
+        <w:numPr>
+          <w:ilvl w:val="0"/>
+          <w:numId w:val="4"/>
+        </w:numPr>
+        <w:jc w:val="both"/>
+      </w:pPr>
+      <w:r>
+        <w:t>Only letters, digits, _ and $ is allowed, even spaces are not allowed</w:t>
+      </w:r>
+    </w:p>
+    <w:p>
+      <w:pPr>
+        <w:pStyle w:val="ListParagraph"/>
+        <w:numPr>
+          <w:ilvl w:val="0"/>
+          <w:numId w:val="4"/>
+        </w:numPr>
+        <w:jc w:val="both"/>
+      </w:pPr>
+      <w:r>
+        <w:t>Only a letter, _ or $ can be used as first char of a var but not numbers</w:t>
+      </w:r>
+    </w:p>
+    <w:p>
+      <w:pPr>
+        <w:pStyle w:val="ListParagraph"/>
+        <w:numPr>
+          <w:ilvl w:val="0"/>
+          <w:numId w:val="4"/>
+        </w:numPr>
+        <w:jc w:val="both"/>
+      </w:pPr>
+      <w:r>
+        <w:t>Resevered or key words cant be used as vars</w:t>
+      </w:r>
+    </w:p>
+    <w:p>
+      <w:pPr>
+        <w:pStyle w:val="ListParagraph"/>
+        <w:numPr>
+          <w:ilvl w:val="0"/>
+          <w:numId w:val="4"/>
+        </w:numPr>
+        <w:jc w:val="both"/>
+      </w:pPr>
+      <w:r>
+        <w:t>Generally camel case is used for assigning a var (camelCase)</w:t>
+      </w:r>
+    </w:p>
+    <w:p>
+      <w:pPr>
+        <w:jc w:val="both"/>
+      </w:pPr>
+      <w:r>
+        <w:t>A kw should be used while assigning any var. kw available for purpose are var, let and const</w:t>
+      </w:r>
+    </w:p>
+    <w:p>
+      <w:pPr>
+        <w:jc w:val="both"/>
+      </w:pPr>
+      <w:r>
+        <w:t>And let and const are more considerable</w:t>
+      </w:r>
+    </w:p>
+    <w:p>
+      <w:pPr>
+        <w:jc w:val="both"/>
+      </w:pPr>
+      <w:r>
+        <w:t>Var – can be re-declared and updated. Global scope</w:t>
+      </w:r>
+    </w:p>
+    <w:p>
+      <w:pPr>
+        <w:jc w:val="both"/>
+      </w:pPr>
+      <w:r>
+        <w:t>Let- cant be redeclared but can be updated. – block scope</w:t>
+      </w:r>
+      <w:r>
+        <w:t>, can be declared and value can be assigned</w:t>
+      </w:r>
+      <w:r>
+        <w:t>/ initialized</w:t>
+      </w:r>
+      <w:r>
+        <w:t xml:space="preserve"> later at any time</w:t>
+      </w:r>
+    </w:p>
+    <w:p>
+      <w:pPr>
+        <w:jc w:val="both"/>
+      </w:pPr>
+      <w:r>
+        <w:t>Const – cant be re-declared nor updated. Block scope</w:t>
+      </w:r>
+      <w:r>
+        <w:t>, const has to be initialized while declaring itself</w:t>
+      </w:r>
+    </w:p>
+    <w:p>
+      <w:pPr>
+        <w:jc w:val="both"/>
+      </w:pPr>
+      <w:r>
+        <w:t>Data types: can be checked using typeof(var) -&gt; gives the dt of the var</w:t>
+      </w:r>
+    </w:p>
+    <w:p>
+      <w:pPr>
+        <w:jc w:val="both"/>
+      </w:pPr>
+      <w:r>
+        <w:t>Primitive data types: 7 -&gt; number, string, null (absence of data),</w:t>
+      </w:r>
+      <w:r>
+        <w:t xml:space="preserve"> </w:t>
+      </w:r>
+      <w:r>
+        <w:t>undefined, bigint, symol</w:t>
+      </w:r>
+    </w:p>
+    <w:p>
+      <w:pPr>
+        <w:jc w:val="both"/>
+      </w:pPr>
+      <w:r>
+        <w:t>Non-primitive data types: objects</w:t>
+      </w:r>
+      <w:r>
+        <w:t xml:space="preserve"> (arrays, funcs) -&gt; collection of values, ogj had key: value pair in {}</w:t>
+      </w:r>
+    </w:p>
+    <w:p>
+      <w:pPr>
+        <w:jc w:val="both"/>
+      </w:pPr>
+      <w:r>
+        <w:t>Accessing value from an obj – key is used -&gt; var.key or var[‘key’]</w:t>
+      </w:r>
+    </w:p>
+    <w:p>
+      <w:pPr>
+        <w:jc w:val="both"/>
+      </w:pPr>
+      <w:r>
+        <w:t>Assigning/ updating value of a key in an object =&gt; var[“key”]= value</w:t>
+      </w:r>
+    </w:p>
+    <w:p>
+      <w:pPr>
+        <w:jc w:val="both"/>
+      </w:pPr>
+      <w:r>
+        <w:t>Values of keys in obj can be changed as the address of obj is not being changed unlike the nrml var where when value is changed the address changes.</w:t>
+      </w:r>
+    </w:p>
+    <w:p>
+      <w:pPr>
+        <w:jc w:val="both"/>
+      </w:pPr>
+    </w:p>
+    <w:p>
+      <w:pPr>
+        <w:jc w:val="both"/>
+      </w:pPr>
+    </w:p>
+    <w:p>
+      <w:pPr>
+        <w:jc w:val="both"/>
+      </w:pPr>
     </w:p>
     <w:sectPr>
       <w:pgSz w:w="11906" w:h="16838"/>
@@ -2475,16 +2310,16 @@
     </w:lvl>
   </w:abstractNum>
   <w:abstractNum w:abstractNumId="2" w15:restartNumberingAfterBreak="0">
-    <w:nsid w:val="78843D13"/>
+    <w:nsid w:val="55B53C7D"/>
     <w:multiLevelType w:val="hybridMultilevel"/>
-    <w:tmpl w:val="C2889496"/>
-    <w:lvl w:ilvl="0" w:tplc="BD26E25E">
+    <w:tmpl w:val="80F806EE"/>
+    <w:lvl w:ilvl="0" w:tplc="4009000F">
       <w:start w:val="1"/>
-      <w:numFmt w:val="lowerRoman"/>
+      <w:numFmt w:val="decimal"/>
       <w:lvlText w:val="%1."/>
       <w:lvlJc w:val="left"/>
       <w:pPr>
-        <w:ind w:left="1080" w:hanging="720"/>
+        <w:ind w:left="720" w:hanging="360"/>
       </w:pPr>
       <w:rPr>
         <w:rFonts w:hint="default"/>
@@ -2563,6 +2398,95 @@
       </w:pPr>
     </w:lvl>
   </w:abstractNum>
+  <w:abstractNum w:abstractNumId="3" w15:restartNumberingAfterBreak="0">
+    <w:nsid w:val="78843D13"/>
+    <w:multiLevelType w:val="hybridMultilevel"/>
+    <w:tmpl w:val="C2889496"/>
+    <w:lvl w:ilvl="0" w:tplc="BD26E25E">
+      <w:start w:val="1"/>
+      <w:numFmt w:val="lowerRoman"/>
+      <w:lvlText w:val="%1."/>
+      <w:lvlJc w:val="left"/>
+      <w:pPr>
+        <w:ind w:left="1080" w:hanging="720"/>
+      </w:pPr>
+      <w:rPr>
+        <w:rFonts w:hint="default"/>
+      </w:rPr>
+    </w:lvl>
+    <w:lvl w:ilvl="1" w:tplc="40090019" w:tentative="1">
+      <w:start w:val="1"/>
+      <w:numFmt w:val="lowerLetter"/>
+      <w:lvlText w:val="%2."/>
+      <w:lvlJc w:val="left"/>
+      <w:pPr>
+        <w:ind w:left="1440" w:hanging="360"/>
+      </w:pPr>
+    </w:lvl>
+    <w:lvl w:ilvl="2" w:tplc="4009001B" w:tentative="1">
+      <w:start w:val="1"/>
+      <w:numFmt w:val="lowerRoman"/>
+      <w:lvlText w:val="%3."/>
+      <w:lvlJc w:val="right"/>
+      <w:pPr>
+        <w:ind w:left="2160" w:hanging="180"/>
+      </w:pPr>
+    </w:lvl>
+    <w:lvl w:ilvl="3" w:tplc="4009000F" w:tentative="1">
+      <w:start w:val="1"/>
+      <w:numFmt w:val="decimal"/>
+      <w:lvlText w:val="%4."/>
+      <w:lvlJc w:val="left"/>
+      <w:pPr>
+        <w:ind w:left="2880" w:hanging="360"/>
+      </w:pPr>
+    </w:lvl>
+    <w:lvl w:ilvl="4" w:tplc="40090019" w:tentative="1">
+      <w:start w:val="1"/>
+      <w:numFmt w:val="lowerLetter"/>
+      <w:lvlText w:val="%5."/>
+      <w:lvlJc w:val="left"/>
+      <w:pPr>
+        <w:ind w:left="3600" w:hanging="360"/>
+      </w:pPr>
+    </w:lvl>
+    <w:lvl w:ilvl="5" w:tplc="4009001B" w:tentative="1">
+      <w:start w:val="1"/>
+      <w:numFmt w:val="lowerRoman"/>
+      <w:lvlText w:val="%6."/>
+      <w:lvlJc w:val="right"/>
+      <w:pPr>
+        <w:ind w:left="4320" w:hanging="180"/>
+      </w:pPr>
+    </w:lvl>
+    <w:lvl w:ilvl="6" w:tplc="4009000F" w:tentative="1">
+      <w:start w:val="1"/>
+      <w:numFmt w:val="decimal"/>
+      <w:lvlText w:val="%7."/>
+      <w:lvlJc w:val="left"/>
+      <w:pPr>
+        <w:ind w:left="5040" w:hanging="360"/>
+      </w:pPr>
+    </w:lvl>
+    <w:lvl w:ilvl="7" w:tplc="40090019" w:tentative="1">
+      <w:start w:val="1"/>
+      <w:numFmt w:val="lowerLetter"/>
+      <w:lvlText w:val="%8."/>
+      <w:lvlJc w:val="left"/>
+      <w:pPr>
+        <w:ind w:left="5760" w:hanging="360"/>
+      </w:pPr>
+    </w:lvl>
+    <w:lvl w:ilvl="8" w:tplc="4009001B" w:tentative="1">
+      <w:start w:val="1"/>
+      <w:numFmt w:val="lowerRoman"/>
+      <w:lvlText w:val="%9."/>
+      <w:lvlJc w:val="right"/>
+      <w:pPr>
+        <w:ind w:left="6480" w:hanging="180"/>
+      </w:pPr>
+    </w:lvl>
+  </w:abstractNum>
   <w:num w:numId="1" w16cid:durableId="493113063">
     <w:abstractNumId w:val="1"/>
   </w:num>
@@ -2570,6 +2494,9 @@
     <w:abstractNumId w:val="0"/>
   </w:num>
   <w:num w:numId="3" w16cid:durableId="2129153221">
+    <w:abstractNumId w:val="3"/>
+  </w:num>
+  <w:num w:numId="4" w16cid:durableId="1597714166">
     <w:abstractNumId w:val="2"/>
   </w:num>
 </w:numbering>

</xml_diff>